<commit_message>
Revise Testing Tools and Table of Contents
Here the testing tools and table of contents have been updated in the testing plan.
</commit_message>
<xml_diff>
--- a/Documentation/Test_Plan.docx
+++ b/Documentation/Test_Plan.docx
@@ -68,6 +68,7 @@
                       <w:szCs w:val="64"/>
                     </w:rPr>
                   </w:pPr>
+                  <w:proofErr w:type="spellStart"/>
                   <w:r>
                     <w:rPr>
                       <w:rFonts w:ascii="Calibri" w:hAnsi="Calibri" w:cs="Calibri"/>
@@ -79,6 +80,7 @@
                     </w:rPr>
                     <w:t>Rentr</w:t>
                   </w:r>
+                  <w:proofErr w:type="spellEnd"/>
                 </w:p>
                 <w:p>
                   <w:pPr>
@@ -1437,164 +1439,6 @@
         <w:rPr>
           <w:noProof/>
         </w:rPr>
-        <w:t>2.3</w:t>
-      </w:r>
-      <w:r>
-        <w:rPr>
-          <w:rFonts w:ascii="Calibri" w:hAnsi="Calibri"/>
-          <w:smallCaps w:val="0"/>
-          <w:noProof/>
-          <w:sz w:val="22"/>
-          <w:szCs w:val="22"/>
-        </w:rPr>
-        <w:tab/>
-      </w:r>
-      <w:r>
-        <w:rPr>
-          <w:noProof/>
-        </w:rPr>
-        <w:t>Bug Triage</w:t>
-      </w:r>
-      <w:r>
-        <w:rPr>
-          <w:noProof/>
-        </w:rPr>
-        <w:tab/>
-      </w:r>
-      <w:r>
-        <w:rPr>
-          <w:noProof/>
-        </w:rPr>
-        <w:fldChar w:fldCharType="begin"/>
-      </w:r>
-      <w:r>
-        <w:rPr>
-          <w:noProof/>
-        </w:rPr>
-        <w:instrText xml:space="preserve"> PAGEREF _Toc35595186 \h </w:instrText>
-      </w:r>
-      <w:r>
-        <w:rPr>
-          <w:noProof/>
-        </w:rPr>
-      </w:r>
-      <w:r>
-        <w:rPr>
-          <w:noProof/>
-        </w:rPr>
-        <w:fldChar w:fldCharType="separate"/>
-      </w:r>
-      <w:r>
-        <w:rPr>
-          <w:noProof/>
-        </w:rPr>
-        <w:t>3</w:t>
-      </w:r>
-      <w:r>
-        <w:rPr>
-          <w:noProof/>
-        </w:rPr>
-        <w:fldChar w:fldCharType="end"/>
-      </w:r>
-    </w:p>
-    <w:p>
-      <w:pPr>
-        <w:pStyle w:val="TOC2"/>
-        <w:tabs>
-          <w:tab w:val="left" w:pos="800"/>
-        </w:tabs>
-        <w:rPr>
-          <w:rFonts w:ascii="Calibri" w:hAnsi="Calibri"/>
-          <w:smallCaps w:val="0"/>
-          <w:noProof/>
-          <w:sz w:val="22"/>
-          <w:szCs w:val="22"/>
-        </w:rPr>
-      </w:pPr>
-      <w:r>
-        <w:rPr>
-          <w:noProof/>
-          <w:color w:val="000000"/>
-        </w:rPr>
-        <w:t>2.4</w:t>
-      </w:r>
-      <w:r>
-        <w:rPr>
-          <w:rFonts w:ascii="Calibri" w:hAnsi="Calibri"/>
-          <w:smallCaps w:val="0"/>
-          <w:noProof/>
-          <w:sz w:val="22"/>
-          <w:szCs w:val="22"/>
-        </w:rPr>
-        <w:tab/>
-      </w:r>
-      <w:r>
-        <w:rPr>
-          <w:noProof/>
-          <w:color w:val="000000"/>
-        </w:rPr>
-        <w:t>Suspension Criteria and Resumption Requirements</w:t>
-      </w:r>
-      <w:r>
-        <w:rPr>
-          <w:noProof/>
-        </w:rPr>
-        <w:tab/>
-      </w:r>
-      <w:r>
-        <w:rPr>
-          <w:noProof/>
-        </w:rPr>
-        <w:fldChar w:fldCharType="begin"/>
-      </w:r>
-      <w:r>
-        <w:rPr>
-          <w:noProof/>
-        </w:rPr>
-        <w:instrText xml:space="preserve"> PAGEREF _Toc35595187 \h </w:instrText>
-      </w:r>
-      <w:r>
-        <w:rPr>
-          <w:noProof/>
-        </w:rPr>
-      </w:r>
-      <w:r>
-        <w:rPr>
-          <w:noProof/>
-        </w:rPr>
-        <w:fldChar w:fldCharType="separate"/>
-      </w:r>
-      <w:r>
-        <w:rPr>
-          <w:noProof/>
-        </w:rPr>
-        <w:t>4</w:t>
-      </w:r>
-      <w:r>
-        <w:rPr>
-          <w:noProof/>
-        </w:rPr>
-        <w:fldChar w:fldCharType="end"/>
-      </w:r>
-    </w:p>
-    <w:p>
-      <w:pPr>
-        <w:pStyle w:val="TOC2"/>
-        <w:tabs>
-          <w:tab w:val="left" w:pos="800"/>
-        </w:tabs>
-        <w:rPr>
-          <w:rFonts w:ascii="Calibri" w:hAnsi="Calibri"/>
-          <w:smallCaps w:val="0"/>
-          <w:noProof/>
-          <w:sz w:val="22"/>
-          <w:szCs w:val="22"/>
-        </w:rPr>
-      </w:pPr>
-      <w:r>
-        <w:rPr>
-          <w:noProof/>
-        </w:rPr>
         <w:t>2.5</w:t>
       </w:r>
       <w:r>
@@ -2495,15 +2339,14 @@
         <w:tblLook w:val="04A0" w:firstRow="1" w:lastRow="0" w:firstColumn="1" w:lastColumn="0" w:noHBand="0" w:noVBand="1"/>
       </w:tblPr>
       <w:tblGrid>
-        <w:gridCol w:w="2660"/>
-        <w:gridCol w:w="2128"/>
-        <w:gridCol w:w="2394"/>
-        <w:gridCol w:w="2394"/>
+        <w:gridCol w:w="3085"/>
+        <w:gridCol w:w="3119"/>
+        <w:gridCol w:w="3260"/>
       </w:tblGrid>
       <w:tr>
         <w:tc>
           <w:tcPr>
-            <w:tcW w:w="2660" w:type="dxa"/>
+            <w:tcW w:w="3085" w:type="dxa"/>
             <w:shd w:val="clear" w:color="auto" w:fill="D9E2F3"/>
           </w:tcPr>
           <w:p>
@@ -2528,32 +2371,7 @@
         </w:tc>
         <w:tc>
           <w:tcPr>
-            <w:tcW w:w="2128" w:type="dxa"/>
-            <w:shd w:val="clear" w:color="auto" w:fill="D9E2F3"/>
-          </w:tcPr>
-          <w:p>
-            <w:pPr>
-              <w:rPr>
-                <w:b/>
-                <w:bCs/>
-                <w:sz w:val="26"/>
-                <w:szCs w:val="22"/>
-              </w:rPr>
-            </w:pPr>
-            <w:r>
-              <w:rPr>
-                <w:b/>
-                <w:bCs/>
-                <w:sz w:val="26"/>
-                <w:szCs w:val="22"/>
-              </w:rPr>
-              <w:t>Net ID</w:t>
-            </w:r>
-          </w:p>
-        </w:tc>
-        <w:tc>
-          <w:tcPr>
-            <w:tcW w:w="2394" w:type="dxa"/>
+            <w:tcW w:w="3119" w:type="dxa"/>
             <w:shd w:val="clear" w:color="auto" w:fill="D9E2F3"/>
           </w:tcPr>
           <w:p>
@@ -2578,7 +2396,7 @@
         </w:tc>
         <w:tc>
           <w:tcPr>
-            <w:tcW w:w="2394" w:type="dxa"/>
+            <w:tcW w:w="3260" w:type="dxa"/>
             <w:shd w:val="clear" w:color="auto" w:fill="D9E2F3"/>
           </w:tcPr>
           <w:p>
@@ -2605,7 +2423,7 @@
       <w:tr>
         <w:tc>
           <w:tcPr>
-            <w:tcW w:w="2660" w:type="dxa"/>
+            <w:tcW w:w="3085" w:type="dxa"/>
             <w:shd w:val="clear" w:color="auto" w:fill="auto"/>
           </w:tcPr>
           <w:p>
@@ -2626,21 +2444,7 @@
         </w:tc>
         <w:tc>
           <w:tcPr>
-            <w:tcW w:w="2128" w:type="dxa"/>
-            <w:shd w:val="clear" w:color="auto" w:fill="auto"/>
-          </w:tcPr>
-          <w:p>
-            <w:pPr>
-              <w:rPr>
-                <w:sz w:val="26"/>
-                <w:szCs w:val="22"/>
-              </w:rPr>
-            </w:pPr>
-          </w:p>
-        </w:tc>
-        <w:tc>
-          <w:tcPr>
-            <w:tcW w:w="2394" w:type="dxa"/>
+            <w:tcW w:w="3119" w:type="dxa"/>
             <w:shd w:val="clear" w:color="auto" w:fill="auto"/>
           </w:tcPr>
           <w:p>
@@ -2661,7 +2465,7 @@
         </w:tc>
         <w:tc>
           <w:tcPr>
-            <w:tcW w:w="2394" w:type="dxa"/>
+            <w:tcW w:w="3260" w:type="dxa"/>
             <w:shd w:val="clear" w:color="auto" w:fill="auto"/>
           </w:tcPr>
           <w:p>
@@ -2684,7 +2488,7 @@
       <w:tr>
         <w:tc>
           <w:tcPr>
-            <w:tcW w:w="2660" w:type="dxa"/>
+            <w:tcW w:w="3085" w:type="dxa"/>
             <w:shd w:val="clear" w:color="auto" w:fill="auto"/>
           </w:tcPr>
           <w:p>
@@ -2705,7 +2509,7 @@
         </w:tc>
         <w:tc>
           <w:tcPr>
-            <w:tcW w:w="2128" w:type="dxa"/>
+            <w:tcW w:w="3119" w:type="dxa"/>
             <w:shd w:val="clear" w:color="auto" w:fill="auto"/>
           </w:tcPr>
           <w:p>
@@ -2715,20 +2519,7 @@
                 <w:szCs w:val="22"/>
               </w:rPr>
             </w:pPr>
-          </w:p>
-        </w:tc>
-        <w:tc>
-          <w:tcPr>
-            <w:tcW w:w="2394" w:type="dxa"/>
-            <w:shd w:val="clear" w:color="auto" w:fill="auto"/>
-          </w:tcPr>
-          <w:p>
-            <w:pPr>
-              <w:rPr>
-                <w:sz w:val="26"/>
-                <w:szCs w:val="22"/>
-              </w:rPr>
-            </w:pPr>
+            <w:proofErr w:type="spellStart"/>
             <w:r>
               <w:rPr>
                 <w:sz w:val="26"/>
@@ -2736,11 +2527,12 @@
               </w:rPr>
               <w:t>RonnieDsouza</w:t>
             </w:r>
+            <w:proofErr w:type="spellEnd"/>
           </w:p>
         </w:tc>
         <w:tc>
           <w:tcPr>
-            <w:tcW w:w="2394" w:type="dxa"/>
+            <w:tcW w:w="3260" w:type="dxa"/>
             <w:shd w:val="clear" w:color="auto" w:fill="auto"/>
           </w:tcPr>
           <w:p>
@@ -2763,7 +2555,7 @@
       <w:tr>
         <w:tc>
           <w:tcPr>
-            <w:tcW w:w="2660" w:type="dxa"/>
+            <w:tcW w:w="3085" w:type="dxa"/>
             <w:shd w:val="clear" w:color="auto" w:fill="auto"/>
           </w:tcPr>
           <w:p>
@@ -2784,7 +2576,7 @@
         </w:tc>
         <w:tc>
           <w:tcPr>
-            <w:tcW w:w="2128" w:type="dxa"/>
+            <w:tcW w:w="3119" w:type="dxa"/>
             <w:shd w:val="clear" w:color="auto" w:fill="auto"/>
           </w:tcPr>
           <w:p>
@@ -2794,11 +2586,20 @@
                 <w:szCs w:val="22"/>
               </w:rPr>
             </w:pPr>
+            <w:proofErr w:type="spellStart"/>
+            <w:r>
+              <w:rPr>
+                <w:sz w:val="26"/>
+                <w:szCs w:val="22"/>
+              </w:rPr>
+              <w:t>NathanCarriere</w:t>
+            </w:r>
+            <w:proofErr w:type="spellEnd"/>
           </w:p>
         </w:tc>
         <w:tc>
           <w:tcPr>
-            <w:tcW w:w="2394" w:type="dxa"/>
+            <w:tcW w:w="3260" w:type="dxa"/>
             <w:shd w:val="clear" w:color="auto" w:fill="auto"/>
           </w:tcPr>
           <w:p>
@@ -2813,42 +2614,7 @@
                 <w:sz w:val="26"/>
                 <w:szCs w:val="22"/>
               </w:rPr>
-              <w:t>NathanCarriere</w:t>
-            </w:r>
-          </w:p>
-        </w:tc>
-        <w:tc>
-          <w:tcPr>
-            <w:tcW w:w="2394" w:type="dxa"/>
-            <w:shd w:val="clear" w:color="auto" w:fill="auto"/>
-          </w:tcPr>
-          <w:p>
-            <w:pPr>
-              <w:rPr>
-                <w:sz w:val="26"/>
-                <w:szCs w:val="22"/>
-              </w:rPr>
-            </w:pPr>
-            <w:r>
-              <w:rPr>
-                <w:sz w:val="26"/>
-                <w:szCs w:val="22"/>
-              </w:rPr>
-              <w:t>UI</w:t>
-            </w:r>
-            <w:r>
-              <w:rPr>
-                <w:sz w:val="26"/>
-                <w:szCs w:val="22"/>
-              </w:rPr>
-              <w:t xml:space="preserve"> </w:t>
-            </w:r>
-            <w:r>
-              <w:rPr>
-                <w:sz w:val="26"/>
-                <w:szCs w:val="22"/>
-              </w:rPr>
-              <w:t>Developer</w:t>
+              <w:t>UI Developer</w:t>
             </w:r>
           </w:p>
         </w:tc>
@@ -2856,7 +2622,7 @@
       <w:tr>
         <w:tc>
           <w:tcPr>
-            <w:tcW w:w="2660" w:type="dxa"/>
+            <w:tcW w:w="3085" w:type="dxa"/>
             <w:shd w:val="clear" w:color="auto" w:fill="auto"/>
           </w:tcPr>
           <w:p>
@@ -2877,21 +2643,7 @@
         </w:tc>
         <w:tc>
           <w:tcPr>
-            <w:tcW w:w="2128" w:type="dxa"/>
-            <w:shd w:val="clear" w:color="auto" w:fill="auto"/>
-          </w:tcPr>
-          <w:p>
-            <w:pPr>
-              <w:rPr>
-                <w:sz w:val="26"/>
-                <w:szCs w:val="22"/>
-              </w:rPr>
-            </w:pPr>
-          </w:p>
-        </w:tc>
-        <w:tc>
-          <w:tcPr>
-            <w:tcW w:w="2394" w:type="dxa"/>
+            <w:tcW w:w="3119" w:type="dxa"/>
             <w:shd w:val="clear" w:color="auto" w:fill="auto"/>
           </w:tcPr>
           <w:p>
@@ -2912,7 +2664,7 @@
         </w:tc>
         <w:tc>
           <w:tcPr>
-            <w:tcW w:w="2394" w:type="dxa"/>
+            <w:tcW w:w="3260" w:type="dxa"/>
             <w:shd w:val="clear" w:color="auto" w:fill="auto"/>
           </w:tcPr>
           <w:p>
@@ -2935,7 +2687,7 @@
       <w:tr>
         <w:tc>
           <w:tcPr>
-            <w:tcW w:w="2660" w:type="dxa"/>
+            <w:tcW w:w="3085" w:type="dxa"/>
             <w:shd w:val="clear" w:color="auto" w:fill="auto"/>
           </w:tcPr>
           <w:p>
@@ -2956,21 +2708,7 @@
         </w:tc>
         <w:tc>
           <w:tcPr>
-            <w:tcW w:w="2128" w:type="dxa"/>
-            <w:shd w:val="clear" w:color="auto" w:fill="auto"/>
-          </w:tcPr>
-          <w:p>
-            <w:pPr>
-              <w:rPr>
-                <w:sz w:val="26"/>
-                <w:szCs w:val="22"/>
-              </w:rPr>
-            </w:pPr>
-          </w:p>
-        </w:tc>
-        <w:tc>
-          <w:tcPr>
-            <w:tcW w:w="2394" w:type="dxa"/>
+            <w:tcW w:w="3119" w:type="dxa"/>
             <w:shd w:val="clear" w:color="auto" w:fill="auto"/>
           </w:tcPr>
           <w:p>
@@ -2991,7 +2729,7 @@
         </w:tc>
         <w:tc>
           <w:tcPr>
-            <w:tcW w:w="2394" w:type="dxa"/>
+            <w:tcW w:w="3260" w:type="dxa"/>
             <w:shd w:val="clear" w:color="auto" w:fill="auto"/>
           </w:tcPr>
           <w:p>
@@ -3381,23 +3119,6 @@
       <w:pPr>
         <w:rPr>
           <w:noProof/>
-          <w:color w:val="000000"/>
-          <w:szCs w:val="24"/>
-        </w:rPr>
-      </w:pPr>
-      <w:r>
-        <w:rPr>
-          <w:noProof/>
-          <w:color w:val="000000"/>
-          <w:szCs w:val="24"/>
-        </w:rPr>
-        <w:t xml:space="preserve">Here mention all the Test Artifacts that will be delivered during different phases of the testing lifecycle.  </w:t>
-      </w:r>
-    </w:p>
-    <w:p>
-      <w:pPr>
-        <w:rPr>
-          <w:noProof/>
           <w:szCs w:val="24"/>
         </w:rPr>
       </w:pPr>
@@ -3433,6 +3154,7 @@
           <w:noProof/>
           <w:szCs w:val="24"/>
         </w:rPr>
+        <w:lastRenderedPageBreak/>
         <w:t>Test Plan</w:t>
       </w:r>
     </w:p>
@@ -3504,19 +3226,6 @@
     </w:p>
     <w:p>
       <w:pPr>
-        <w:rPr>
-          <w:szCs w:val="24"/>
-        </w:rPr>
-      </w:pPr>
-      <w:r>
-        <w:rPr>
-          <w:szCs w:val="24"/>
-        </w:rPr>
-        <w:t>Make a list of Tools like</w:t>
-      </w:r>
-    </w:p>
-    <w:p>
-      <w:pPr>
         <w:numPr>
           <w:ilvl w:val="0"/>
           <w:numId w:val="36"/>
@@ -3529,7 +3238,7 @@
         <w:rPr>
           <w:szCs w:val="24"/>
         </w:rPr>
-        <w:t>Requirements Tracking Tool</w:t>
+        <w:t>Travis-CI</w:t>
       </w:r>
     </w:p>
     <w:p>
@@ -3546,7 +3255,7 @@
         <w:rPr>
           <w:szCs w:val="24"/>
         </w:rPr>
-        <w:t>Bug Tracking Tool</w:t>
+        <w:t>Postman</w:t>
       </w:r>
     </w:p>
     <w:p>
@@ -3563,7 +3272,7 @@
         <w:rPr>
           <w:szCs w:val="24"/>
         </w:rPr>
-        <w:t>Automation Tools</w:t>
+        <w:t>Jest</w:t>
       </w:r>
     </w:p>
     <w:p>
@@ -4074,6 +3783,162 @@
                 <w:szCs w:val="24"/>
               </w:rPr>
               <w:t>Application Under Test</w:t>
+            </w:r>
+          </w:p>
+        </w:tc>
+      </w:tr>
+      <w:tr>
+        <w:tc>
+          <w:tcPr>
+            <w:tcW w:w="2689" w:type="dxa"/>
+          </w:tcPr>
+          <w:p>
+            <w:pPr>
+              <w:pStyle w:val="SGTableText"/>
+              <w:rPr>
+                <w:noProof/>
+                <w:color w:val="000000"/>
+                <w:sz w:val="24"/>
+                <w:szCs w:val="24"/>
+              </w:rPr>
+            </w:pPr>
+            <w:r>
+              <w:rPr>
+                <w:noProof/>
+                <w:color w:val="000000"/>
+                <w:sz w:val="24"/>
+                <w:szCs w:val="24"/>
+              </w:rPr>
+              <w:t>JWT</w:t>
+            </w:r>
+          </w:p>
+        </w:tc>
+        <w:tc>
+          <w:tcPr>
+            <w:tcW w:w="6030" w:type="dxa"/>
+          </w:tcPr>
+          <w:p>
+            <w:pPr>
+              <w:pStyle w:val="SGTableText"/>
+              <w:rPr>
+                <w:noProof/>
+                <w:color w:val="000000"/>
+                <w:sz w:val="24"/>
+                <w:szCs w:val="24"/>
+              </w:rPr>
+            </w:pPr>
+            <w:r>
+              <w:rPr>
+                <w:noProof/>
+                <w:color w:val="000000"/>
+                <w:sz w:val="24"/>
+                <w:szCs w:val="24"/>
+              </w:rPr>
+              <w:t>JSON Web Token</w:t>
+            </w:r>
+          </w:p>
+        </w:tc>
+      </w:tr>
+      <w:tr>
+        <w:tc>
+          <w:tcPr>
+            <w:tcW w:w="2689" w:type="dxa"/>
+          </w:tcPr>
+          <w:p>
+            <w:pPr>
+              <w:pStyle w:val="SGTableText"/>
+              <w:rPr>
+                <w:noProof/>
+                <w:color w:val="000000"/>
+                <w:sz w:val="24"/>
+                <w:szCs w:val="24"/>
+              </w:rPr>
+            </w:pPr>
+            <w:r>
+              <w:rPr>
+                <w:noProof/>
+                <w:color w:val="000000"/>
+                <w:sz w:val="24"/>
+                <w:szCs w:val="24"/>
+              </w:rPr>
+              <w:t>JSON</w:t>
+            </w:r>
+          </w:p>
+        </w:tc>
+        <w:tc>
+          <w:tcPr>
+            <w:tcW w:w="6030" w:type="dxa"/>
+          </w:tcPr>
+          <w:p>
+            <w:pPr>
+              <w:pStyle w:val="SGTableText"/>
+              <w:rPr>
+                <w:noProof/>
+                <w:color w:val="000000"/>
+                <w:sz w:val="24"/>
+                <w:szCs w:val="24"/>
+              </w:rPr>
+            </w:pPr>
+            <w:r>
+              <w:rPr>
+                <w:noProof/>
+                <w:color w:val="000000"/>
+                <w:sz w:val="24"/>
+                <w:szCs w:val="24"/>
+              </w:rPr>
+              <w:t>JavaScript Object Notation</w:t>
+            </w:r>
+          </w:p>
+        </w:tc>
+      </w:tr>
+      <w:tr>
+        <w:tc>
+          <w:tcPr>
+            <w:tcW w:w="2689" w:type="dxa"/>
+          </w:tcPr>
+          <w:p>
+            <w:pPr>
+              <w:pStyle w:val="SGTableText"/>
+              <w:rPr>
+                <w:noProof/>
+                <w:color w:val="000000"/>
+                <w:sz w:val="24"/>
+                <w:szCs w:val="24"/>
+              </w:rPr>
+            </w:pPr>
+            <w:r>
+              <w:rPr>
+                <w:noProof/>
+                <w:color w:val="000000"/>
+                <w:sz w:val="24"/>
+                <w:szCs w:val="24"/>
+              </w:rPr>
+              <w:t>CI</w:t>
+            </w:r>
+          </w:p>
+        </w:tc>
+        <w:tc>
+          <w:tcPr>
+            <w:tcW w:w="6030" w:type="dxa"/>
+          </w:tcPr>
+          <w:p>
+            <w:pPr>
+              <w:pStyle w:val="SGTableText"/>
+              <w:rPr>
+                <w:noProof/>
+                <w:color w:val="000000"/>
+                <w:sz w:val="24"/>
+                <w:szCs w:val="24"/>
+              </w:rPr>
+            </w:pPr>
+            <w:r>
+              <w:rPr>
+                <w:noProof/>
+                <w:color w:val="000000"/>
+                <w:sz w:val="24"/>
+                <w:szCs w:val="24"/>
+              </w:rPr>
+              <w:t>Continuous Integration</w:t>
             </w:r>
           </w:p>
         </w:tc>

</xml_diff>